<commit_message>
Have all the pages created. Tons of images.
Have the pages of html. But problems to solve include- getting
slideshows to show all images and getting blurry background on contact
page. Also should I reduce image sizes?!
</commit_message>
<xml_diff>
--- a/creative_writing/img/There is another Earth.docx
+++ b/creative_writing/img/There is another Earth.docx
@@ -1,6 +1,6 @@
 
 <file path=word/document.xml><?xml version="1.0" encoding="utf-8"?>
-<w:document xmlns:wpc="http://schemas.microsoft.com/office/word/2010/wordprocessingCanvas" xmlns:mc="http://schemas.openxmlformats.org/markup-compatibility/2006" xmlns:o="urn:schemas-microsoft-com:office:office" xmlns:r="http://schemas.openxmlformats.org/officeDocument/2006/relationships" xmlns:m="http://schemas.openxmlformats.org/officeDocument/2006/math" xmlns:v="urn:schemas-microsoft-com:vml" xmlns:wp14="http://schemas.microsoft.com/office/word/2010/wordprocessingDrawing" xmlns:wp="http://schemas.openxmlformats.org/drawingml/2006/wordprocessingDrawing" xmlns:w10="urn:schemas-microsoft-com:office:word" xmlns:w="http://schemas.openxmlformats.org/wordprocessingml/2006/main" xmlns:w14="http://schemas.microsoft.com/office/word/2010/wordml" xmlns:wpg="http://schemas.microsoft.com/office/word/2010/wordprocessingGroup" xmlns:wpi="http://schemas.microsoft.com/office/word/2010/wordprocessingInk" xmlns:wne="http://schemas.microsoft.com/office/word/2006/wordml" xmlns:wps="http://schemas.microsoft.com/office/word/2010/wordprocessingShape" mc:Ignorable="w14 wp14">
+<w:document xmlns:wpc="http://schemas.microsoft.com/office/word/2010/wordprocessingCanvas" xmlns:mo="http://schemas.microsoft.com/office/mac/office/2008/main" xmlns:mc="http://schemas.openxmlformats.org/markup-compatibility/2006" xmlns:mv="urn:schemas-microsoft-com:mac:vml" xmlns:o="urn:schemas-microsoft-com:office:office" xmlns:r="http://schemas.openxmlformats.org/officeDocument/2006/relationships" xmlns:m="http://schemas.openxmlformats.org/officeDocument/2006/math" xmlns:v="urn:schemas-microsoft-com:vml" xmlns:wp14="http://schemas.microsoft.com/office/word/2010/wordprocessingDrawing" xmlns:wp="http://schemas.openxmlformats.org/drawingml/2006/wordprocessingDrawing" xmlns:w10="urn:schemas-microsoft-com:office:word" xmlns:w="http://schemas.openxmlformats.org/wordprocessingml/2006/main" xmlns:w14="http://schemas.microsoft.com/office/word/2010/wordml" xmlns:wpg="http://schemas.microsoft.com/office/word/2010/wordprocessingGroup" xmlns:wpi="http://schemas.microsoft.com/office/word/2010/wordprocessingInk" xmlns:wne="http://schemas.microsoft.com/office/word/2006/wordml" xmlns:wps="http://schemas.microsoft.com/office/word/2010/wordprocessingShape" mc:Ignorable="w14 wp14">
   <w:body>
     <w:p>
       <w:r>
@@ -122,13 +122,8 @@
         <w:t xml:space="preserve">surface is cool, but not as cold as you might think. The sun does not penetrate the deep seas, but periodic volcanic events spew superheated gases into the narrow band of air, like a steamy exhalation.  </w:t>
       </w:r>
       <w:r>
-        <w:t xml:space="preserve">There are some mountain ranges which stick up into the suspended sea due to the action of tectonic plates, but otherwise the surface is utterly smooth. </w:t>
-      </w:r>
-      <w:proofErr w:type="gramStart"/>
-      <w:r>
-        <w:t>And sandy.</w:t>
-      </w:r>
-      <w:proofErr w:type="gramEnd"/>
+        <w:t>There are some mountain ranges which stick up into the suspended sea due to the action of tectonic plates, but otherwise the surface is utterly smooth. And sandy.</w:t>
+      </w:r>
     </w:p>
     <w:p>
       <w:r>
@@ -181,206 +176,182 @@
       </w:r>
       <w:proofErr w:type="gramEnd"/>
       <w:r>
+        <w:t xml:space="preserve"> Black.  There are no plants. The animals have no sight</w:t>
+      </w:r>
+      <w:r>
+        <w:t xml:space="preserve"> as it would serve no purpose</w:t>
+      </w:r>
+      <w:r>
+        <w:t xml:space="preserve">. Animals have </w:t>
+      </w:r>
+      <w:r>
+        <w:t xml:space="preserve">varying degrees of hearing, smell, and echolocation.  </w:t>
+      </w:r>
+    </w:p>
+    <w:p>
+      <w:r>
+        <w:t>Trapped underneath the suspended seas, the air below could become a toxic soup of gases expelled from the earth’s core.  But the air is naturally cleansed thanks to the hollow tendrils of that most special of plants.</w:t>
+      </w:r>
+    </w:p>
+    <w:p>
+      <w:pPr>
+        <w:rPr>
+          <w:b/>
+        </w:rPr>
+      </w:pPr>
+      <w:r>
+        <w:rPr>
+          <w:b/>
+        </w:rPr>
+        <w:t>Other Earth: Sentient Life</w:t>
+      </w:r>
+      <w:r>
+        <w:rPr>
+          <w:b/>
+        </w:rPr>
         <w:t xml:space="preserve"> </w:t>
       </w:r>
-      <w:proofErr w:type="gramStart"/>
-      <w:r>
-        <w:t>Black.</w:t>
-      </w:r>
-      <w:proofErr w:type="gramEnd"/>
-      <w:r>
-        <w:t xml:space="preserve">  There are no plants. The animals have no sight</w:t>
-      </w:r>
-      <w:r>
-        <w:t xml:space="preserve"> as it would serve no purpose</w:t>
-      </w:r>
-      <w:r>
-        <w:t xml:space="preserve">. Animals have </w:t>
-      </w:r>
-      <w:r>
-        <w:t xml:space="preserve">varying degrees of hearing, smell, and echolocation.  </w:t>
-      </w:r>
-    </w:p>
-    <w:p>
-      <w:r>
-        <w:t>Trapped underneath the suspended seas, the air below could become a toxic soup of gases expelled from the earth’s core.  But the air is naturally cleansed thanks to the hollow tendrils of that most special of plants.</w:t>
-      </w:r>
-    </w:p>
-    <w:p>
-      <w:pPr>
-        <w:rPr>
-          <w:b/>
-        </w:rPr>
-      </w:pPr>
-      <w:r>
-        <w:rPr>
-          <w:b/>
-        </w:rPr>
-        <w:t>Other Earth: Sentient Life</w:t>
-      </w:r>
-      <w:r>
-        <w:rPr>
-          <w:b/>
-        </w:rPr>
+    </w:p>
+    <w:p>
+      <w:r>
+        <w:t xml:space="preserve">Most life on the earth’s surface is constantly moving, eating, and reproducing. That is, there is no stopping, ever, until death. Without sunlight, there’s no external rhythm of night/day or seasonal change.  Animals lack biorhythms or circadian clocks.  </w:t>
+      </w:r>
+      <w:r>
+        <w:t>But there is one exception.</w:t>
+      </w:r>
+    </w:p>
+    <w:p>
+      <w:r>
+        <w:t>One animal</w:t>
+      </w:r>
+      <w:r>
+        <w:t>, the ablator,</w:t>
+      </w:r>
+      <w:r>
+        <w:t xml:space="preserve"> has evolved in close connection with that special plant that extends into the surface air from </w:t>
+      </w:r>
+      <w:r>
+        <w:t>atop</w:t>
+      </w:r>
+      <w:r>
+        <w:t xml:space="preserve"> the sea.  The biology of the two species is intricately linked.  The most intriguing side effect of this coevolution is the audio component.</w:t>
+      </w:r>
+    </w:p>
+    <w:p>
+      <w:r>
+        <w:t xml:space="preserve">The sounds from the upper atmosphere, at the ocean’s surface, are readily delivered, through the hollow tubes of the plant, to the air below the sea.  </w:t>
+      </w:r>
+      <w:r>
+        <w:t xml:space="preserve">Due to the vascular structure of the plant, sound only conducts from top to bottom.  </w:t>
+      </w:r>
+      <w:r>
+        <w:t xml:space="preserve">The </w:t>
+      </w:r>
+      <w:r>
+        <w:t>ablators</w:t>
+      </w:r>
+      <w:r>
+        <w:t xml:space="preserve"> have always been tuned in to the frequency of life way, way above them.  There are various cracks, cackles, rips, and whoops. There’s a constant whisper of wind and</w:t>
+      </w:r>
+      <w:r>
+        <w:t xml:space="preserve"> random</w:t>
+      </w:r>
+      <w:r>
+        <w:t xml:space="preserve"> chit-chattering-goo-</w:t>
+      </w:r>
+      <w:proofErr w:type="spellStart"/>
+      <w:r>
+        <w:t>goos</w:t>
+      </w:r>
+      <w:proofErr w:type="spellEnd"/>
+      <w:r>
+        <w:t xml:space="preserve">.  But there’s also the </w:t>
+      </w:r>
+      <w:r>
+        <w:t>click-clack of a language.</w:t>
+      </w:r>
+    </w:p>
+    <w:p>
+      <w:r>
+        <w:t>Listening twice daily are</w:t>
+      </w:r>
+      <w:r>
+        <w:t xml:space="preserve"> these</w:t>
+      </w:r>
+      <w:r>
+        <w:t xml:space="preserve"> heavyset, </w:t>
+      </w:r>
+      <w:proofErr w:type="spellStart"/>
+      <w:r>
+        <w:t>pilose</w:t>
+      </w:r>
+      <w:proofErr w:type="spellEnd"/>
+      <w:r>
+        <w:t xml:space="preserve"> creatures who gather in </w:t>
+      </w:r>
+      <w:r>
+        <w:t xml:space="preserve">troops around the dangling roots.  </w:t>
+      </w:r>
+      <w:r>
+        <w:t>Ablators</w:t>
+      </w:r>
+      <w:r>
+        <w:t xml:space="preserve"> could be described as obese and truly ugly to us. But of course they are never seen as all </w:t>
+      </w:r>
+      <w:r>
+        <w:t>animals</w:t>
+      </w:r>
+      <w:r>
+        <w:t xml:space="preserve"> down here are blind and live in obscurity.  Their fur is white, devoid of pigment.  These creatures have huddled this way for generations and </w:t>
+      </w:r>
+      <w:r>
+        <w:t xml:space="preserve">are intimately familiar with the sounds from above.  The click-clack language is what maintains their interest, as they “know” the language. That is, they know every single word and are used to the frequency of its use. They </w:t>
+      </w:r>
+      <w:r>
+        <w:t>recognize</w:t>
+      </w:r>
+      <w:r>
+        <w:t xml:space="preserve"> individual voices and the idiosyncrasies of each speaker.  </w:t>
+      </w:r>
+    </w:p>
+    <w:p>
+      <w:r>
+        <w:t xml:space="preserve">The devoted listeners are social creatures and enjoy commenting on the daily audio stream. But despite all this, </w:t>
+      </w:r>
+      <w:r>
+        <w:t>ablators</w:t>
+      </w:r>
+      <w:r>
+        <w:t xml:space="preserve"> do not know what a single “word” of the click-clack language means. They have </w:t>
+      </w:r>
+      <w:r>
+        <w:t xml:space="preserve">never </w:t>
+      </w:r>
+      <w:r>
+        <w:t xml:space="preserve">experienced the completely different environment above the suspended </w:t>
+      </w:r>
+      <w:r>
+        <w:t xml:space="preserve">sea and therefore have </w:t>
+      </w:r>
+      <w:r>
+        <w:t>no</w:t>
+      </w:r>
+      <w:r>
+        <w:t xml:space="preserve"> way to begin to piece together what the sounds refer to. They have an addiction to a meaningless language of sounds.</w:t>
+      </w:r>
+      <w:r>
         <w:t xml:space="preserve"> </w:t>
       </w:r>
     </w:p>
     <w:p>
       <w:r>
-        <w:t xml:space="preserve">Most life on the earth’s surface is constantly moving, eating, and reproducing. That is, there is no stopping, ever, until death. Without sunlight, there’s no external rhythm of night/day or seasonal change.  Animals lack biorhythms or circadian clocks.  </w:t>
-      </w:r>
-      <w:r>
-        <w:t>But there is one exception.</w:t>
-      </w:r>
-    </w:p>
-    <w:p>
-      <w:r>
-        <w:t>One animal</w:t>
-      </w:r>
-      <w:r>
-        <w:t>, the ablator,</w:t>
-      </w:r>
-      <w:r>
-        <w:t xml:space="preserve"> has evolved in close connection with that special plant that extends into the surface air from </w:t>
-      </w:r>
-      <w:r>
-        <w:t>atop</w:t>
-      </w:r>
-      <w:r>
-        <w:t xml:space="preserve"> the sea.  The biology of the two species is intricately linked.  The most intriguing side effect of this coevolution is the audio component.</w:t>
-      </w:r>
-    </w:p>
-    <w:p>
-      <w:r>
-        <w:t xml:space="preserve">The sounds from the upper atmosphere, at the ocean’s surface, are readily delivered, through the hollow tubes of the plant, to the air below the sea.  </w:t>
-      </w:r>
-      <w:r>
-        <w:t xml:space="preserve">Due to the vascular structure of the plant, sound only conducts from top to bottom.  </w:t>
-      </w:r>
-      <w:r>
-        <w:t xml:space="preserve">The </w:t>
-      </w:r>
-      <w:r>
-        <w:t>ablators</w:t>
-      </w:r>
-      <w:r>
-        <w:t xml:space="preserve"> have always been tuned in to the frequency of life way, way above them.  There are various cracks, cackles, rips, and whoops. There’s a constant whisper of wind and</w:t>
-      </w:r>
-      <w:r>
-        <w:t xml:space="preserve"> random</w:t>
-      </w:r>
-      <w:r>
-        <w:t xml:space="preserve"> chit-chattering-goo-</w:t>
-      </w:r>
-      <w:proofErr w:type="spellStart"/>
-      <w:r>
-        <w:t>goos</w:t>
-      </w:r>
-      <w:proofErr w:type="spellEnd"/>
-      <w:r>
-        <w:t xml:space="preserve">.  But there’s also the </w:t>
-      </w:r>
-      <w:r>
-        <w:t>click-</w:t>
-      </w:r>
-      <w:proofErr w:type="spellStart"/>
-      <w:r>
-        <w:t>clack</w:t>
-      </w:r>
-      <w:proofErr w:type="spellEnd"/>
-      <w:r>
-        <w:t xml:space="preserve"> of a language.</w:t>
-      </w:r>
-    </w:p>
-    <w:p>
-      <w:r>
-        <w:t>Listening twice daily are</w:t>
-      </w:r>
-      <w:r>
-        <w:t xml:space="preserve"> these</w:t>
-      </w:r>
-      <w:r>
-        <w:t xml:space="preserve"> heavyset, </w:t>
-      </w:r>
-      <w:proofErr w:type="spellStart"/>
-      <w:r>
-        <w:t>pilose</w:t>
-      </w:r>
-      <w:proofErr w:type="spellEnd"/>
-      <w:r>
-        <w:t xml:space="preserve"> creatures who gather in </w:t>
-      </w:r>
-      <w:r>
-        <w:t xml:space="preserve">troops around the dangling roots.  </w:t>
-      </w:r>
-      <w:r>
-        <w:t>Ablators</w:t>
-      </w:r>
-      <w:r>
-        <w:t xml:space="preserve"> could be described as obese and truly ugly to us. But of course they are never seen as all </w:t>
-      </w:r>
-      <w:r>
-        <w:t>animals</w:t>
-      </w:r>
-      <w:r>
-        <w:t xml:space="preserve"> down here are blind and live in obscurity.  Their fur is white, devoid of pigment.  These creatures have huddled this way for generations and </w:t>
-      </w:r>
-      <w:r>
-        <w:t xml:space="preserve">are intimately familiar with the sounds from above.  The click-clack language is what maintains their interest, as they “know” the language. That is, they know every single word and are used to the frequency of its use. They </w:t>
-      </w:r>
-      <w:r>
-        <w:t>recognize</w:t>
-      </w:r>
-      <w:r>
-        <w:t xml:space="preserve"> individual voices and the idiosyncrasies of each speaker.  </w:t>
-      </w:r>
-    </w:p>
-    <w:p>
-      <w:r>
-        <w:t xml:space="preserve">The devoted listeners are social creatures and enjoy commenting on the daily audio stream. But despite all this, </w:t>
-      </w:r>
-      <w:r>
-        <w:t>ablators</w:t>
-      </w:r>
-      <w:r>
-        <w:t xml:space="preserve"> do not know what a single “word” of the click-clack language means. They have </w:t>
-      </w:r>
-      <w:r>
-        <w:t xml:space="preserve">never </w:t>
-      </w:r>
-      <w:r>
-        <w:t xml:space="preserve">experienced the completely different environment above the suspended </w:t>
-      </w:r>
-      <w:r>
-        <w:t xml:space="preserve">sea and therefore have </w:t>
-      </w:r>
-      <w:r>
-        <w:t>no</w:t>
-      </w:r>
-      <w:r>
-        <w:t xml:space="preserve"> way to begin to piece together what the sounds refer to. They have an addiction to a meaningless language of sounds.</w:t>
-      </w:r>
-      <w:r>
-        <w:t xml:space="preserve"> </w:t>
-      </w:r>
-    </w:p>
-    <w:p>
-      <w:r>
         <w:t>When the listening time is over, they spend their remaining time hunting, grooming, and socializing.</w:t>
       </w:r>
       <w:r>
         <w:t xml:space="preserve">  They are a charismatic bunch whilst together, </w:t>
       </w:r>
       <w:r>
-        <w:t xml:space="preserve">and it is </w:t>
-      </w:r>
-      <w:proofErr w:type="gramStart"/>
-      <w:r>
-        <w:t>key</w:t>
-      </w:r>
-      <w:proofErr w:type="gramEnd"/>
-      <w:r>
-        <w:t xml:space="preserve"> to their hunting strategy.  </w:t>
+        <w:t xml:space="preserve">and it is key to their hunting strategy.  </w:t>
       </w:r>
     </w:p>
     <w:p>
@@ -627,252 +598,115 @@
         <w:t>These creatures communicate by click-clacking their teeth which are located at the center of the body. The mouths are notably large and are</w:t>
       </w:r>
       <w:r>
-        <w:t xml:space="preserve"> filled with white shiny teeth.  </w:t>
+        <w:t xml:space="preserve"> filled with white shiny teeth.  When these creatures talk, the sound is quite robust, like when we clap our hands but even shriller.  Depending on which teeth are struck and the angle, the individuals create very distinct types of sounds.  </w:t>
+      </w:r>
+    </w:p>
+    <w:p/>
+    <w:p>
+      <w:pPr>
+        <w:rPr>
+          <w:b/>
+        </w:rPr>
+      </w:pPr>
+    </w:p>
+    <w:p/>
+    <w:p>
+      <w:r>
+        <w:t>(</w:t>
       </w:r>
       <w:proofErr w:type="gramStart"/>
       <w:r>
-        <w:t>When these creatures talk, the sound is quite robust, like when we clap our hands but even shriller.</w:t>
+        <w:t>rest</w:t>
       </w:r>
       <w:proofErr w:type="gramEnd"/>
       <w:r>
-        <w:t xml:space="preserve">  Depending on which teeth are struck and the angle, the individuals create</w:t>
+        <w:t xml:space="preserve"> of story contents)</w:t>
+      </w:r>
+    </w:p>
+    <w:p>
+      <w:pPr>
+        <w:rPr>
+          <w:i/>
+        </w:rPr>
+      </w:pPr>
+      <w:r>
+        <w:rPr>
+          <w:i/>
+        </w:rPr>
+        <w:t>One ablator egg does something unique- it ends up entering the suspended sea…. lands in larval hive of surface creatures. Eats its own siblings at first (rest of “ice cube tray”). Surface creatures treat as pet. Don’t realize it is eating their babies but by then there is a bond. They try to feed it other foodstuffs, but it does not tolerate any foods except those babies!</w:t>
+      </w:r>
+    </w:p>
+    <w:p>
+      <w:pPr>
+        <w:rPr>
+          <w:i/>
+        </w:rPr>
+      </w:pPr>
+      <w:r>
+        <w:rPr>
+          <w:i/>
+        </w:rPr>
+        <w:t>Meanwhile, this “pet” mimics language of adopted species. This is heard by its kind down on earth.</w:t>
+      </w:r>
+    </w:p>
+    <w:p>
+      <w:pPr>
+        <w:rPr>
+          <w:i/>
+        </w:rPr>
+      </w:pPr>
+      <w:r>
+        <w:rPr>
+          <w:i/>
+        </w:rPr>
+        <w:t xml:space="preserve">This “pet” eventually drops a larval baby of above creatures down into root system, and is picked up and put in pouch of animals down below… </w:t>
+      </w:r>
+    </w:p>
+    <w:p>
+      <w:pPr>
+        <w:rPr>
+          <w:i/>
+        </w:rPr>
+      </w:pPr>
+      <w:r>
+        <w:rPr>
+          <w:i/>
+        </w:rPr>
+        <w:t>**THE ROLLOUT PLAN***</w:t>
+      </w:r>
+    </w:p>
+    <w:p>
+      <w:r>
+        <w:rPr>
+          <w:i/>
+        </w:rPr>
+        <w:t xml:space="preserve">Release 3 books at once. One is portable baby book showcasing this “charismatic </w:t>
+      </w:r>
+      <w:proofErr w:type="spellStart"/>
+      <w:r>
+        <w:rPr>
+          <w:i/>
+        </w:rPr>
+        <w:t>megafauna</w:t>
+      </w:r>
+      <w:proofErr w:type="spellEnd"/>
+      <w:r>
+        <w:rPr>
+          <w:i/>
+        </w:rPr>
+        <w:t xml:space="preserve">”- like 5 pages. Second is for school-age kids- this story. Third is for “adults” (actually for older kids) only which has a more sinister </w:t>
+      </w:r>
+      <w:proofErr w:type="gramStart"/>
+      <w:r>
+        <w:rPr>
+          <w:i/>
+        </w:rPr>
+        <w:t>twist ?</w:t>
       </w:r>
       <w:bookmarkStart w:id="0" w:name="_GoBack"/>
       <w:bookmarkEnd w:id="0"/>
-      <w:r>
-        <w:t xml:space="preserve"> very distinct types of sounds.  </w:t>
-      </w:r>
-    </w:p>
-    <w:p/>
-    <w:p>
-      <w:pPr>
-        <w:rPr>
-          <w:b/>
-        </w:rPr>
-      </w:pPr>
-    </w:p>
-    <w:p/>
-    <w:p>
-      <w:r>
-        <w:t>(</w:t>
-      </w:r>
-      <w:proofErr w:type="gramStart"/>
-      <w:r>
-        <w:t>rest</w:t>
-      </w:r>
       <w:proofErr w:type="gramEnd"/>
-      <w:r>
-        <w:t xml:space="preserve"> of story contents)</w:t>
-      </w:r>
-    </w:p>
-    <w:p>
-      <w:pPr>
-        <w:rPr>
-          <w:i/>
-        </w:rPr>
-      </w:pPr>
-      <w:r>
-        <w:rPr>
-          <w:i/>
-        </w:rPr>
-        <w:t xml:space="preserve">Sentient </w:t>
-      </w:r>
-      <w:r>
-        <w:rPr>
-          <w:i/>
-        </w:rPr>
-        <w:t xml:space="preserve">terrestrials lay sheets of eggs (like ice cube trays). Some randomly </w:t>
-      </w:r>
-      <w:r>
-        <w:rPr>
-          <w:i/>
-        </w:rPr>
-        <w:t>end up in</w:t>
-      </w:r>
-      <w:r>
-        <w:rPr>
-          <w:i/>
-        </w:rPr>
-        <w:t xml:space="preserve"> ocean</w:t>
-      </w:r>
-      <w:r>
-        <w:rPr>
-          <w:i/>
-        </w:rPr>
-        <w:t xml:space="preserve"> and perish</w:t>
-      </w:r>
-      <w:r>
-        <w:rPr>
-          <w:i/>
-        </w:rPr>
-        <w:t xml:space="preserve">. One has a miraculous story…. </w:t>
-      </w:r>
-      <w:proofErr w:type="gramStart"/>
-      <w:r>
-        <w:rPr>
-          <w:i/>
-        </w:rPr>
-        <w:t>Lands in larval hive of surface creatures.</w:t>
-      </w:r>
-      <w:proofErr w:type="gramEnd"/>
-      <w:r>
-        <w:rPr>
-          <w:i/>
-        </w:rPr>
-        <w:t xml:space="preserve"> </w:t>
-      </w:r>
-      <w:proofErr w:type="gramStart"/>
-      <w:r>
-        <w:rPr>
-          <w:i/>
-        </w:rPr>
-        <w:t xml:space="preserve">Eats </w:t>
-      </w:r>
-      <w:r>
-        <w:rPr>
-          <w:i/>
-        </w:rPr>
-        <w:t>its own siblings at first (rest of “ice cube tray”)</w:t>
-      </w:r>
-      <w:r>
-        <w:rPr>
-          <w:i/>
-        </w:rPr>
-        <w:t>.</w:t>
-      </w:r>
-      <w:proofErr w:type="gramEnd"/>
-      <w:r>
-        <w:rPr>
-          <w:i/>
-        </w:rPr>
-        <w:t xml:space="preserve"> Surface creatures treat as pet. Don’t realize it is eating their babies</w:t>
-      </w:r>
-      <w:r>
-        <w:rPr>
-          <w:i/>
-        </w:rPr>
-        <w:t xml:space="preserve"> but by then there is a bond. </w:t>
-      </w:r>
-      <w:r>
-        <w:rPr>
-          <w:i/>
-        </w:rPr>
-        <w:t>They try to feed it other foodstuffs, but it does not tolerate any foods except those babies!</w:t>
-      </w:r>
-    </w:p>
-    <w:p>
-      <w:pPr>
-        <w:rPr>
-          <w:i/>
-        </w:rPr>
-      </w:pPr>
-      <w:r>
-        <w:rPr>
-          <w:i/>
-        </w:rPr>
-        <w:t xml:space="preserve">Meanwhile, </w:t>
-      </w:r>
-      <w:r>
-        <w:rPr>
-          <w:i/>
-        </w:rPr>
-        <w:t xml:space="preserve">this </w:t>
-      </w:r>
-      <w:r>
-        <w:rPr>
-          <w:i/>
-        </w:rPr>
-        <w:t>“pet” mimics language of adopted species. This is heard by its kind down on earth.</w:t>
-      </w:r>
-    </w:p>
-    <w:p>
-      <w:pPr>
-        <w:rPr>
-          <w:i/>
-        </w:rPr>
-      </w:pPr>
-      <w:r>
-        <w:rPr>
-          <w:i/>
-        </w:rPr>
-        <w:t>This “pet” eventually drops a larval baby of above creatures down into root system, and is picked up and put in pouch of animals down below…</w:t>
-      </w:r>
-      <w:r>
-        <w:rPr>
-          <w:i/>
-        </w:rPr>
-        <w:t xml:space="preserve"> </w:t>
-      </w:r>
-    </w:p>
-    <w:p>
-      <w:pPr>
-        <w:rPr>
-          <w:i/>
-        </w:rPr>
-      </w:pPr>
-      <w:r>
-        <w:rPr>
-          <w:i/>
-        </w:rPr>
-        <w:t xml:space="preserve">Animals on top eat </w:t>
-      </w:r>
-      <w:proofErr w:type="spellStart"/>
-      <w:r>
-        <w:rPr>
-          <w:i/>
-        </w:rPr>
-        <w:t>slumgullion</w:t>
-      </w:r>
-      <w:proofErr w:type="spellEnd"/>
-      <w:r>
-        <w:rPr>
-          <w:i/>
-        </w:rPr>
-        <w:t>- good word!</w:t>
-      </w:r>
-    </w:p>
-    <w:p>
-      <w:r>
-        <w:t>(</w:t>
-      </w:r>
-      <w:proofErr w:type="gramStart"/>
-      <w:r>
-        <w:t>big</w:t>
-      </w:r>
-      <w:proofErr w:type="gramEnd"/>
-      <w:r>
-        <w:t xml:space="preserve"> picture plan)</w:t>
-      </w:r>
-    </w:p>
-    <w:p>
-      <w:pPr>
-        <w:rPr>
-          <w:i/>
-        </w:rPr>
-      </w:pPr>
-      <w:r>
-        <w:rPr>
-          <w:i/>
-        </w:rPr>
-        <w:t xml:space="preserve">Release 3 books at once. One is portable baby book showcasing this “charismatic </w:t>
-      </w:r>
-      <w:proofErr w:type="spellStart"/>
-      <w:r>
-        <w:rPr>
-          <w:i/>
-        </w:rPr>
-        <w:t>megafauna</w:t>
-      </w:r>
-      <w:proofErr w:type="spellEnd"/>
-      <w:r>
-        <w:rPr>
-          <w:i/>
-        </w:rPr>
-        <w:t>”- like 5 pages. Second is for school-age kids- this story. Third is “adults” only which has a more sinister twist.</w:t>
-      </w:r>
-    </w:p>
-    <w:p/>
-    <w:p/>
+    </w:p>
     <w:p/>
     <w:p/>
     <w:p/>
@@ -909,7 +743,7 @@
       </w:pPr>
     </w:pPrDefault>
   </w:docDefaults>
-  <w:latentStyles w:defLockedState="0" w:defUIPriority="99" w:defSemiHidden="1" w:defUnhideWhenUsed="1" w:defQFormat="0" w:count="267">
+  <w:latentStyles w:defLockedState="0" w:defUIPriority="99" w:defSemiHidden="1" w:defUnhideWhenUsed="1" w:defQFormat="0" w:count="276">
     <w:lsdException w:name="Normal" w:semiHidden="0" w:uiPriority="0" w:unhideWhenUsed="0" w:qFormat="1"/>
     <w:lsdException w:name="heading 1" w:semiHidden="0" w:uiPriority="9" w:unhideWhenUsed="0" w:qFormat="1"/>
     <w:lsdException w:name="heading 2" w:uiPriority="9" w:qFormat="1"/>
@@ -1083,7 +917,7 @@
 </file>
 
 <file path=word/stylesWithEffects.xml><?xml version="1.0" encoding="utf-8"?>
-<w:styles xmlns:wpc="http://schemas.microsoft.com/office/word/2010/wordprocessingCanvas" xmlns:mc="http://schemas.openxmlformats.org/markup-compatibility/2006" xmlns:o="urn:schemas-microsoft-com:office:office" xmlns:r="http://schemas.openxmlformats.org/officeDocument/2006/relationships" xmlns:m="http://schemas.openxmlformats.org/officeDocument/2006/math" xmlns:v="urn:schemas-microsoft-com:vml" xmlns:wp14="http://schemas.microsoft.com/office/word/2010/wordprocessingDrawing" xmlns:wp="http://schemas.openxmlformats.org/drawingml/2006/wordprocessingDrawing" xmlns:w10="urn:schemas-microsoft-com:office:word" xmlns:w="http://schemas.openxmlformats.org/wordprocessingml/2006/main" xmlns:w14="http://schemas.microsoft.com/office/word/2010/wordml" xmlns:wpg="http://schemas.microsoft.com/office/word/2010/wordprocessingGroup" xmlns:wpi="http://schemas.microsoft.com/office/word/2010/wordprocessingInk" xmlns:wne="http://schemas.microsoft.com/office/word/2006/wordml" xmlns:wps="http://schemas.microsoft.com/office/word/2010/wordprocessingShape" mc:Ignorable="w14 wp14">
+<w:styles xmlns:wpc="http://schemas.microsoft.com/office/word/2010/wordprocessingCanvas" xmlns:mo="http://schemas.microsoft.com/office/mac/office/2008/main" xmlns:mc="http://schemas.openxmlformats.org/markup-compatibility/2006" xmlns:mv="urn:schemas-microsoft-com:mac:vml" xmlns:o="urn:schemas-microsoft-com:office:office" xmlns:r="http://schemas.openxmlformats.org/officeDocument/2006/relationships" xmlns:m="http://schemas.openxmlformats.org/officeDocument/2006/math" xmlns:v="urn:schemas-microsoft-com:vml" xmlns:wp14="http://schemas.microsoft.com/office/word/2010/wordprocessingDrawing" xmlns:wp="http://schemas.openxmlformats.org/drawingml/2006/wordprocessingDrawing" xmlns:w10="urn:schemas-microsoft-com:office:word" xmlns:w="http://schemas.openxmlformats.org/wordprocessingml/2006/main" xmlns:w14="http://schemas.microsoft.com/office/word/2010/wordml" xmlns:wpg="http://schemas.microsoft.com/office/word/2010/wordprocessingGroup" xmlns:wpi="http://schemas.microsoft.com/office/word/2010/wordprocessingInk" xmlns:wne="http://schemas.microsoft.com/office/word/2006/wordml" xmlns:wps="http://schemas.microsoft.com/office/word/2010/wordprocessingShape" mc:Ignorable="w14 wp14">
   <w:docDefaults>
     <w:rPrDefault>
       <w:rPr>
@@ -1099,7 +933,7 @@
       </w:pPr>
     </w:pPrDefault>
   </w:docDefaults>
-  <w:latentStyles w:defLockedState="0" w:defUIPriority="99" w:defSemiHidden="1" w:defUnhideWhenUsed="1" w:defQFormat="0" w:count="267">
+  <w:latentStyles w:defLockedState="0" w:defUIPriority="99" w:defSemiHidden="1" w:defUnhideWhenUsed="1" w:defQFormat="0" w:count="276">
     <w:lsdException w:name="Normal" w:semiHidden="0" w:uiPriority="0" w:unhideWhenUsed="0" w:qFormat="1"/>
     <w:lsdException w:name="heading 1" w:semiHidden="0" w:uiPriority="9" w:unhideWhenUsed="0" w:qFormat="1"/>
     <w:lsdException w:name="heading 2" w:uiPriority="9" w:qFormat="1"/>

</xml_diff>